<commit_message>
Sprint dingen upgedate en begonnen navbar/homepage
</commit_message>
<xml_diff>
--- a/Documents/Standups/Sprint 1 weekly startutup en daily standup 06-02.docx
+++ b/Documents/Standups/Sprint 1 weekly startutup en daily standup 06-02.docx
@@ -84,12 +84,14 @@
         <w:rPr>
           <w:sz w:val="24"/>
           <w:szCs w:val="24"/>
-        </w:rPr>
-      </w:pPr>
-      <w:r>
-        <w:rPr>
-          <w:sz w:val="24"/>
-          <w:szCs w:val="24"/>
+          <w:lang w:val="en-US"/>
+        </w:rPr>
+      </w:pPr>
+      <w:r>
+        <w:rPr>
+          <w:sz w:val="24"/>
+          <w:szCs w:val="24"/>
+          <w:lang w:val="en-US"/>
         </w:rPr>
         <w:t>Standup leider: Jack</w:t>
       </w:r>
@@ -99,6 +101,7 @@
         <w:rPr>
           <w:sz w:val="24"/>
           <w:szCs w:val="24"/>
+          <w:lang w:val="en-US"/>
         </w:rPr>
       </w:pPr>
     </w:p>
@@ -109,6 +112,7 @@
           <w:bCs/>
           <w:sz w:val="28"/>
           <w:szCs w:val="28"/>
+          <w:lang w:val="en-US"/>
         </w:rPr>
       </w:pPr>
       <w:r>
@@ -117,6 +121,7 @@
           <w:bCs/>
           <w:sz w:val="28"/>
           <w:szCs w:val="28"/>
+          <w:lang w:val="en-US"/>
         </w:rPr>
         <w:t>Sprint 1 startup/daily standup 06/02/23</w:t>
       </w:r>
@@ -1162,7 +1167,7 @@
           <w:sz w:val="28"/>
           <w:szCs w:val="28"/>
         </w:rPr>
-        <w:t xml:space="preserve">Sprint 1 </w:t>
+        <w:t>Sprint 1 daily standup 1</w:t>
       </w:r>
       <w:r>
         <w:rPr>
@@ -1171,7 +1176,7 @@
           <w:sz w:val="28"/>
           <w:szCs w:val="28"/>
         </w:rPr>
-        <w:t>daily standup 1</w:t>
+        <w:t>3</w:t>
       </w:r>
       <w:r>
         <w:rPr>
@@ -1180,35 +1185,692 @@
           <w:sz w:val="28"/>
           <w:szCs w:val="28"/>
         </w:rPr>
-        <w:t>3</w:t>
-      </w:r>
-      <w:r>
+        <w:t>/02</w:t>
+      </w:r>
+    </w:p>
+    <w:p>
+      <w:pPr>
+        <w:rPr>
+          <w:b/>
+          <w:bCs/>
+          <w:sz w:val="24"/>
+          <w:szCs w:val="24"/>
+        </w:rPr>
+      </w:pPr>
+      <w:r>
+        <w:rPr>
+          <w:b/>
+          <w:bCs/>
+          <w:sz w:val="24"/>
+          <w:szCs w:val="24"/>
+        </w:rPr>
+        <w:t>Afgelopen week:</w:t>
+      </w:r>
+    </w:p>
+    <w:p>
+      <w:pPr>
+        <w:rPr>
+          <w:sz w:val="24"/>
+          <w:szCs w:val="24"/>
+        </w:rPr>
+      </w:pPr>
+      <w:r>
+        <w:rPr>
+          <w:sz w:val="24"/>
+          <w:szCs w:val="24"/>
+        </w:rPr>
+        <w:t>Amin:</w:t>
+      </w:r>
+    </w:p>
+    <w:p>
+      <w:pPr>
+        <w:pStyle w:val="ListParagraph"/>
+        <w:numPr>
+          <w:ilvl w:val="0"/>
+          <w:numId w:val="1"/>
+        </w:numPr>
+        <w:rPr>
+          <w:sz w:val="24"/>
+          <w:szCs w:val="24"/>
+        </w:rPr>
+      </w:pPr>
+      <w:r>
+        <w:rPr>
+          <w:sz w:val="24"/>
+          <w:szCs w:val="24"/>
+        </w:rPr>
+        <w:t>Wireframe webshop gemaakt</w:t>
+      </w:r>
+    </w:p>
+    <w:p>
+      <w:pPr>
+        <w:pStyle w:val="ListParagraph"/>
+        <w:numPr>
+          <w:ilvl w:val="0"/>
+          <w:numId w:val="1"/>
+        </w:numPr>
+        <w:rPr>
+          <w:sz w:val="24"/>
+          <w:szCs w:val="24"/>
+        </w:rPr>
+      </w:pPr>
+      <w:r>
+        <w:rPr>
+          <w:sz w:val="24"/>
+          <w:szCs w:val="24"/>
+        </w:rPr>
+        <w:t>Algemene design van de website gemaakt.</w:t>
+      </w:r>
+    </w:p>
+    <w:p>
+      <w:pPr>
+        <w:rPr>
+          <w:sz w:val="24"/>
+          <w:szCs w:val="24"/>
+        </w:rPr>
+      </w:pPr>
+      <w:r>
+        <w:rPr>
+          <w:sz w:val="24"/>
+          <w:szCs w:val="24"/>
+        </w:rPr>
+        <w:t>Dylan:</w:t>
+      </w:r>
+    </w:p>
+    <w:p>
+      <w:pPr>
+        <w:pStyle w:val="ListParagraph"/>
+        <w:numPr>
+          <w:ilvl w:val="0"/>
+          <w:numId w:val="1"/>
+        </w:numPr>
+        <w:rPr>
+          <w:sz w:val="24"/>
+          <w:szCs w:val="24"/>
+        </w:rPr>
+      </w:pPr>
+      <w:r>
+        <w:rPr>
+          <w:sz w:val="24"/>
+          <w:szCs w:val="24"/>
+        </w:rPr>
+        <w:lastRenderedPageBreak/>
+        <w:t>Niks</w:t>
+      </w:r>
+    </w:p>
+    <w:p>
+      <w:pPr>
+        <w:rPr>
+          <w:sz w:val="24"/>
+          <w:szCs w:val="24"/>
+        </w:rPr>
+      </w:pPr>
+      <w:r>
+        <w:rPr>
+          <w:sz w:val="24"/>
+          <w:szCs w:val="24"/>
+        </w:rPr>
+        <w:t>Jack:</w:t>
+      </w:r>
+    </w:p>
+    <w:p>
+      <w:pPr>
+        <w:pStyle w:val="ListParagraph"/>
+        <w:numPr>
+          <w:ilvl w:val="0"/>
+          <w:numId w:val="1"/>
+        </w:numPr>
+        <w:rPr>
+          <w:sz w:val="24"/>
+          <w:szCs w:val="24"/>
+        </w:rPr>
+      </w:pPr>
+      <w:r>
+        <w:rPr>
+          <w:sz w:val="24"/>
+          <w:szCs w:val="24"/>
+        </w:rPr>
+        <w:t>Sitemap gemaakt, wachten op review</w:t>
+      </w:r>
+    </w:p>
+    <w:p>
+      <w:pPr>
+        <w:rPr>
+          <w:b/>
+          <w:bCs/>
+          <w:sz w:val="24"/>
+          <w:szCs w:val="24"/>
+        </w:rPr>
+      </w:pPr>
+      <w:r>
+        <w:rPr>
+          <w:b/>
+          <w:bCs/>
+          <w:sz w:val="24"/>
+          <w:szCs w:val="24"/>
+        </w:rPr>
+        <w:t>Taken komende week:</w:t>
+      </w:r>
+    </w:p>
+    <w:p>
+      <w:pPr>
+        <w:rPr>
+          <w:sz w:val="24"/>
+          <w:szCs w:val="24"/>
+        </w:rPr>
+      </w:pPr>
+      <w:r>
+        <w:rPr>
+          <w:sz w:val="24"/>
+          <w:szCs w:val="24"/>
+        </w:rPr>
+        <w:t>Amin:</w:t>
+      </w:r>
+    </w:p>
+    <w:p>
+      <w:pPr>
+        <w:pStyle w:val="ListParagraph"/>
+        <w:numPr>
+          <w:ilvl w:val="0"/>
+          <w:numId w:val="1"/>
+        </w:numPr>
+        <w:rPr>
+          <w:sz w:val="24"/>
+          <w:szCs w:val="24"/>
+        </w:rPr>
+      </w:pPr>
+      <w:r>
+        <w:rPr>
+          <w:sz w:val="24"/>
+          <w:szCs w:val="24"/>
+        </w:rPr>
+        <w:t>Sprint 1 afronden</w:t>
+      </w:r>
+    </w:p>
+    <w:p>
+      <w:pPr>
+        <w:pStyle w:val="ListParagraph"/>
+        <w:numPr>
+          <w:ilvl w:val="0"/>
+          <w:numId w:val="1"/>
+        </w:numPr>
+        <w:rPr>
+          <w:sz w:val="24"/>
+          <w:szCs w:val="24"/>
+        </w:rPr>
+      </w:pPr>
+      <w:r>
+        <w:rPr>
+          <w:sz w:val="24"/>
+          <w:szCs w:val="24"/>
+        </w:rPr>
+        <w:t>Wireframe medewerkers van het bedrijf pagina maken</w:t>
+      </w:r>
+    </w:p>
+    <w:p>
+      <w:pPr>
+        <w:pStyle w:val="ListParagraph"/>
+        <w:numPr>
+          <w:ilvl w:val="0"/>
+          <w:numId w:val="1"/>
+        </w:numPr>
+        <w:rPr>
+          <w:sz w:val="24"/>
+          <w:szCs w:val="24"/>
+        </w:rPr>
+      </w:pPr>
+      <w:r>
+        <w:rPr>
+          <w:sz w:val="24"/>
+          <w:szCs w:val="24"/>
+        </w:rPr>
+        <w:t>Medewerkers van het bedrijf pagina maken</w:t>
+      </w:r>
+    </w:p>
+    <w:p>
+      <w:pPr>
+        <w:rPr>
+          <w:sz w:val="24"/>
+          <w:szCs w:val="24"/>
+        </w:rPr>
+      </w:pPr>
+      <w:r>
+        <w:rPr>
+          <w:sz w:val="24"/>
+          <w:szCs w:val="24"/>
+        </w:rPr>
+        <w:t>Dylan:</w:t>
+      </w:r>
+    </w:p>
+    <w:p>
+      <w:pPr>
+        <w:pStyle w:val="ListParagraph"/>
+        <w:numPr>
+          <w:ilvl w:val="0"/>
+          <w:numId w:val="1"/>
+        </w:numPr>
+        <w:rPr>
+          <w:sz w:val="24"/>
+          <w:szCs w:val="24"/>
+        </w:rPr>
+      </w:pPr>
+      <w:r>
+        <w:rPr>
+          <w:sz w:val="24"/>
+          <w:szCs w:val="24"/>
+        </w:rPr>
+        <w:t>Sprint 1 afronden</w:t>
+      </w:r>
+    </w:p>
+    <w:p>
+      <w:pPr>
+        <w:pStyle w:val="ListParagraph"/>
+        <w:numPr>
+          <w:ilvl w:val="0"/>
+          <w:numId w:val="1"/>
+        </w:numPr>
+        <w:rPr>
+          <w:sz w:val="24"/>
+          <w:szCs w:val="24"/>
+        </w:rPr>
+      </w:pPr>
+      <w:r>
+        <w:rPr>
+          <w:sz w:val="24"/>
+          <w:szCs w:val="24"/>
+        </w:rPr>
+        <w:t>Wireframe doelstelling/geschiedenis pagina maken</w:t>
+      </w:r>
+    </w:p>
+    <w:p>
+      <w:pPr>
+        <w:pStyle w:val="ListParagraph"/>
+        <w:numPr>
+          <w:ilvl w:val="0"/>
+          <w:numId w:val="1"/>
+        </w:numPr>
+        <w:rPr>
+          <w:sz w:val="24"/>
+          <w:szCs w:val="24"/>
+          <w:lang w:val="en-US"/>
+        </w:rPr>
+      </w:pPr>
+      <w:r>
+        <w:rPr>
+          <w:sz w:val="24"/>
+          <w:szCs w:val="24"/>
+          <w:lang w:val="en-US"/>
+        </w:rPr>
+        <w:t>Wireframe retour policy pagina m</w:t>
+      </w:r>
+      <w:r>
+        <w:rPr>
+          <w:sz w:val="24"/>
+          <w:szCs w:val="24"/>
+          <w:lang w:val="en-US"/>
+        </w:rPr>
+        <w:t>aken</w:t>
+      </w:r>
+    </w:p>
+    <w:p>
+      <w:pPr>
+        <w:pStyle w:val="ListParagraph"/>
+        <w:numPr>
+          <w:ilvl w:val="0"/>
+          <w:numId w:val="1"/>
+        </w:numPr>
+        <w:rPr>
+          <w:sz w:val="24"/>
+          <w:szCs w:val="24"/>
+          <w:lang w:val="en-US"/>
+        </w:rPr>
+      </w:pPr>
+      <w:r>
+        <w:rPr>
+          <w:sz w:val="24"/>
+          <w:szCs w:val="24"/>
+          <w:lang w:val="en-US"/>
+        </w:rPr>
+        <w:t>Doelstelling/geschiedenis pagina maken</w:t>
+      </w:r>
+    </w:p>
+    <w:p>
+      <w:pPr>
+        <w:pStyle w:val="ListParagraph"/>
+        <w:numPr>
+          <w:ilvl w:val="0"/>
+          <w:numId w:val="1"/>
+        </w:numPr>
+        <w:rPr>
+          <w:sz w:val="24"/>
+          <w:szCs w:val="24"/>
+          <w:lang w:val="en-US"/>
+        </w:rPr>
+      </w:pPr>
+      <w:r>
+        <w:rPr>
+          <w:sz w:val="24"/>
+          <w:szCs w:val="24"/>
+          <w:lang w:val="en-US"/>
+        </w:rPr>
+        <w:t>Retour policy pagina maken</w:t>
+      </w:r>
+    </w:p>
+    <w:p>
+      <w:pPr>
+        <w:rPr>
+          <w:sz w:val="24"/>
+          <w:szCs w:val="24"/>
+        </w:rPr>
+      </w:pPr>
+      <w:r>
+        <w:rPr>
+          <w:sz w:val="24"/>
+          <w:szCs w:val="24"/>
+        </w:rPr>
+        <w:t>Jack:</w:t>
+      </w:r>
+    </w:p>
+    <w:p>
+      <w:pPr>
+        <w:pStyle w:val="ListParagraph"/>
+        <w:numPr>
+          <w:ilvl w:val="0"/>
+          <w:numId w:val="1"/>
+        </w:numPr>
+        <w:rPr>
+          <w:sz w:val="24"/>
+          <w:szCs w:val="24"/>
+        </w:rPr>
+      </w:pPr>
+      <w:r>
+        <w:rPr>
+          <w:sz w:val="24"/>
+          <w:szCs w:val="24"/>
+        </w:rPr>
+        <w:t>Sprint 1 afronden</w:t>
+      </w:r>
+    </w:p>
+    <w:p>
+      <w:pPr>
+        <w:pStyle w:val="ListParagraph"/>
+        <w:numPr>
+          <w:ilvl w:val="0"/>
+          <w:numId w:val="1"/>
+        </w:numPr>
+        <w:rPr>
+          <w:sz w:val="24"/>
+          <w:szCs w:val="24"/>
+        </w:rPr>
+      </w:pPr>
+      <w:r>
+        <w:rPr>
+          <w:sz w:val="24"/>
+          <w:szCs w:val="24"/>
+        </w:rPr>
+        <w:t>Wireframe navbar maken</w:t>
+      </w:r>
+    </w:p>
+    <w:p>
+      <w:pPr>
+        <w:pStyle w:val="ListParagraph"/>
+        <w:numPr>
+          <w:ilvl w:val="0"/>
+          <w:numId w:val="1"/>
+        </w:numPr>
+        <w:rPr>
+          <w:sz w:val="24"/>
+          <w:szCs w:val="24"/>
+        </w:rPr>
+      </w:pPr>
+      <w:r>
+        <w:rPr>
+          <w:sz w:val="24"/>
+          <w:szCs w:val="24"/>
+        </w:rPr>
+        <w:t>Wireframe homepage maken</w:t>
+      </w:r>
+    </w:p>
+    <w:p>
+      <w:pPr>
+        <w:pStyle w:val="ListParagraph"/>
+        <w:numPr>
+          <w:ilvl w:val="0"/>
+          <w:numId w:val="1"/>
+        </w:numPr>
+        <w:rPr>
+          <w:sz w:val="24"/>
+          <w:szCs w:val="24"/>
+        </w:rPr>
+      </w:pPr>
+      <w:r>
+        <w:rPr>
+          <w:sz w:val="24"/>
+          <w:szCs w:val="24"/>
+        </w:rPr>
+        <w:t>Wireframe eco-vriendelijkheid maken</w:t>
+      </w:r>
+    </w:p>
+    <w:p>
+      <w:pPr>
+        <w:pStyle w:val="ListParagraph"/>
+        <w:numPr>
+          <w:ilvl w:val="0"/>
+          <w:numId w:val="1"/>
+        </w:numPr>
+        <w:rPr>
+          <w:sz w:val="24"/>
+          <w:szCs w:val="24"/>
+        </w:rPr>
+      </w:pPr>
+      <w:r>
+        <w:rPr>
+          <w:sz w:val="24"/>
+          <w:szCs w:val="24"/>
+        </w:rPr>
+        <w:t>Navbar maken</w:t>
+      </w:r>
+    </w:p>
+    <w:p>
+      <w:pPr>
+        <w:pStyle w:val="ListParagraph"/>
+        <w:numPr>
+          <w:ilvl w:val="0"/>
+          <w:numId w:val="1"/>
+        </w:numPr>
+        <w:rPr>
+          <w:sz w:val="24"/>
+          <w:szCs w:val="24"/>
+        </w:rPr>
+      </w:pPr>
+      <w:r>
+        <w:rPr>
+          <w:sz w:val="24"/>
+          <w:szCs w:val="24"/>
+        </w:rPr>
+        <w:t>Homepage maken</w:t>
+      </w:r>
+    </w:p>
+    <w:p>
+      <w:pPr>
+        <w:pStyle w:val="ListParagraph"/>
+        <w:numPr>
+          <w:ilvl w:val="0"/>
+          <w:numId w:val="1"/>
+        </w:numPr>
+        <w:rPr>
+          <w:sz w:val="24"/>
+          <w:szCs w:val="24"/>
+        </w:rPr>
+      </w:pPr>
+      <w:r>
+        <w:rPr>
+          <w:sz w:val="24"/>
+          <w:szCs w:val="24"/>
+        </w:rPr>
+        <w:t>Eco-vriendelijkheid pagina maken</w:t>
+      </w:r>
+    </w:p>
+    <w:p>
+      <w:pPr>
+        <w:rPr>
+          <w:b/>
+          <w:bCs/>
+          <w:sz w:val="24"/>
+          <w:szCs w:val="24"/>
+        </w:rPr>
+      </w:pPr>
+      <w:r>
+        <w:rPr>
+          <w:b/>
+          <w:bCs/>
+          <w:sz w:val="24"/>
+          <w:szCs w:val="24"/>
+        </w:rPr>
+        <w:t>Potentiële obstakels:</w:t>
+      </w:r>
+    </w:p>
+    <w:p>
+      <w:pPr>
+        <w:rPr>
+          <w:sz w:val="24"/>
+          <w:szCs w:val="24"/>
+        </w:rPr>
+      </w:pPr>
+      <w:r>
+        <w:rPr>
+          <w:sz w:val="24"/>
+          <w:szCs w:val="24"/>
+        </w:rPr>
+        <w:t>Amin:</w:t>
+      </w:r>
+    </w:p>
+    <w:p>
+      <w:pPr>
+        <w:pStyle w:val="ListParagraph"/>
+        <w:numPr>
+          <w:ilvl w:val="0"/>
+          <w:numId w:val="1"/>
+        </w:numPr>
+        <w:rPr>
+          <w:sz w:val="24"/>
+          <w:szCs w:val="24"/>
+        </w:rPr>
+      </w:pPr>
+      <w:r>
+        <w:rPr>
+          <w:sz w:val="24"/>
+          <w:szCs w:val="24"/>
+        </w:rPr>
+        <w:t>Niks</w:t>
+      </w:r>
+    </w:p>
+    <w:p>
+      <w:pPr>
+        <w:rPr>
+          <w:sz w:val="24"/>
+          <w:szCs w:val="24"/>
+        </w:rPr>
+      </w:pPr>
+      <w:r>
+        <w:rPr>
+          <w:sz w:val="24"/>
+          <w:szCs w:val="24"/>
+        </w:rPr>
+        <w:t>Dylan:</w:t>
+      </w:r>
+    </w:p>
+    <w:p>
+      <w:pPr>
+        <w:pStyle w:val="ListParagraph"/>
+        <w:numPr>
+          <w:ilvl w:val="0"/>
+          <w:numId w:val="1"/>
+        </w:numPr>
+        <w:rPr>
+          <w:sz w:val="24"/>
+          <w:szCs w:val="24"/>
+        </w:rPr>
+      </w:pPr>
+      <w:r>
+        <w:rPr>
+          <w:sz w:val="24"/>
+          <w:szCs w:val="24"/>
+        </w:rPr>
+        <w:t>Niks</w:t>
+      </w:r>
+    </w:p>
+    <w:p>
+      <w:pPr>
+        <w:rPr>
+          <w:sz w:val="24"/>
+          <w:szCs w:val="24"/>
+        </w:rPr>
+      </w:pPr>
+      <w:r>
+        <w:rPr>
+          <w:sz w:val="24"/>
+          <w:szCs w:val="24"/>
+        </w:rPr>
+        <w:t>Jack:</w:t>
+      </w:r>
+    </w:p>
+    <w:p>
+      <w:pPr>
+        <w:pStyle w:val="ListParagraph"/>
+        <w:numPr>
+          <w:ilvl w:val="0"/>
+          <w:numId w:val="1"/>
+        </w:numPr>
+        <w:rPr>
+          <w:sz w:val="24"/>
+          <w:szCs w:val="24"/>
+        </w:rPr>
+      </w:pPr>
+      <w:r>
+        <w:rPr>
+          <w:sz w:val="24"/>
+          <w:szCs w:val="24"/>
+        </w:rPr>
+        <w:t>Veel te doen in weinig tijd.</w:t>
+      </w:r>
+    </w:p>
+    <w:p>
+      <w:pPr>
         <w:rPr>
           <w:b/>
           <w:bCs/>
           <w:sz w:val="28"/>
           <w:szCs w:val="28"/>
         </w:rPr>
-        <w:t>/02</w:t>
-      </w:r>
-    </w:p>
-    <w:p>
-      <w:pPr>
-        <w:rPr>
-          <w:b/>
-          <w:bCs/>
-          <w:sz w:val="24"/>
-          <w:szCs w:val="24"/>
-        </w:rPr>
-      </w:pPr>
-      <w:r>
-        <w:rPr>
-          <w:b/>
-          <w:bCs/>
-          <w:sz w:val="24"/>
-          <w:szCs w:val="24"/>
-        </w:rPr>
-        <w:t>Afgelopen week:</w:t>
+      </w:pPr>
+      <w:r>
+        <w:rPr>
+          <w:b/>
+          <w:bCs/>
+          <w:sz w:val="28"/>
+          <w:szCs w:val="28"/>
+        </w:rPr>
+        <w:t>Sprint 1 daily standup 15/02/2023</w:t>
+      </w:r>
+    </w:p>
+    <w:p>
+      <w:pPr>
+        <w:rPr>
+          <w:b/>
+          <w:bCs/>
+          <w:sz w:val="24"/>
+          <w:szCs w:val="24"/>
+        </w:rPr>
+      </w:pPr>
+      <w:r>
+        <w:rPr>
+          <w:b/>
+          <w:bCs/>
+          <w:sz w:val="24"/>
+          <w:szCs w:val="24"/>
+        </w:rPr>
+        <w:t>Afgelopen dagen gemaakt:</w:t>
       </w:r>
     </w:p>
     <w:p>
@@ -1225,59 +1887,47 @@
         </w:rPr>
         <w:t>Amin:</w:t>
       </w:r>
-    </w:p>
-    <w:p>
-      <w:pPr>
-        <w:pStyle w:val="ListParagraph"/>
-        <w:numPr>
-          <w:ilvl w:val="0"/>
-          <w:numId w:val="1"/>
-        </w:numPr>
-        <w:rPr>
-          <w:sz w:val="24"/>
-          <w:szCs w:val="24"/>
-        </w:rPr>
-      </w:pPr>
-      <w:r>
-        <w:rPr>
-          <w:sz w:val="24"/>
-          <w:szCs w:val="24"/>
-        </w:rPr>
-        <w:t>Wireframe webshop gemaakt</w:t>
-      </w:r>
-    </w:p>
-    <w:p>
-      <w:pPr>
-        <w:pStyle w:val="ListParagraph"/>
-        <w:numPr>
-          <w:ilvl w:val="0"/>
-          <w:numId w:val="1"/>
-        </w:numPr>
-        <w:rPr>
-          <w:sz w:val="24"/>
-          <w:szCs w:val="24"/>
-        </w:rPr>
-      </w:pPr>
-      <w:r>
-        <w:rPr>
-          <w:sz w:val="24"/>
-          <w:szCs w:val="24"/>
-        </w:rPr>
-        <w:t>Algemene design van de website gemaakt.</w:t>
-      </w:r>
-    </w:p>
-    <w:p>
-      <w:pPr>
-        <w:rPr>
-          <w:sz w:val="24"/>
-          <w:szCs w:val="24"/>
-        </w:rPr>
-      </w:pPr>
-      <w:r>
-        <w:rPr>
-          <w:sz w:val="24"/>
-          <w:szCs w:val="24"/>
-        </w:rPr>
+      <w:r>
+        <w:rPr>
+          <w:sz w:val="24"/>
+          <w:szCs w:val="24"/>
+        </w:rPr>
+        <w:t xml:space="preserve"> </w:t>
+      </w:r>
+    </w:p>
+    <w:p>
+      <w:pPr>
+        <w:pStyle w:val="ListParagraph"/>
+        <w:numPr>
+          <w:ilvl w:val="0"/>
+          <w:numId w:val="1"/>
+        </w:numPr>
+        <w:rPr>
+          <w:sz w:val="24"/>
+          <w:szCs w:val="24"/>
+        </w:rPr>
+      </w:pPr>
+      <w:r>
+        <w:rPr>
+          <w:sz w:val="24"/>
+          <w:szCs w:val="24"/>
+        </w:rPr>
+        <w:t>Niet aanwezig</w:t>
+      </w:r>
+    </w:p>
+    <w:p>
+      <w:pPr>
+        <w:rPr>
+          <w:sz w:val="24"/>
+          <w:szCs w:val="24"/>
+        </w:rPr>
+      </w:pPr>
+      <w:r>
+        <w:rPr>
+          <w:sz w:val="24"/>
+          <w:szCs w:val="24"/>
+        </w:rPr>
+        <w:lastRenderedPageBreak/>
         <w:t>Dylan:</w:t>
       </w:r>
     </w:p>
@@ -1298,8 +1948,27 @@
           <w:sz w:val="24"/>
           <w:szCs w:val="24"/>
         </w:rPr>
-        <w:lastRenderedPageBreak/>
-        <w:t>Niks</w:t>
+        <w:t>Begonnen wireframe Retour en bestellingen policy</w:t>
+      </w:r>
+    </w:p>
+    <w:p>
+      <w:pPr>
+        <w:pStyle w:val="ListParagraph"/>
+        <w:numPr>
+          <w:ilvl w:val="0"/>
+          <w:numId w:val="1"/>
+        </w:numPr>
+        <w:rPr>
+          <w:sz w:val="24"/>
+          <w:szCs w:val="24"/>
+        </w:rPr>
+      </w:pPr>
+      <w:r>
+        <w:rPr>
+          <w:sz w:val="24"/>
+          <w:szCs w:val="24"/>
+        </w:rPr>
+        <w:t>Begonnen wireframe doelstelling en geschiedenis</w:t>
       </w:r>
     </w:p>
     <w:p>
@@ -1334,26 +2003,66 @@
           <w:sz w:val="24"/>
           <w:szCs w:val="24"/>
         </w:rPr>
-        <w:t>Sitemap gemaakt, wachten op review</w:t>
-      </w:r>
-    </w:p>
-    <w:p>
-      <w:pPr>
-        <w:rPr>
-          <w:b/>
-          <w:bCs/>
-          <w:sz w:val="24"/>
-          <w:szCs w:val="24"/>
-        </w:rPr>
-      </w:pPr>
-      <w:r>
-        <w:rPr>
-          <w:b/>
-          <w:bCs/>
-          <w:sz w:val="24"/>
-          <w:szCs w:val="24"/>
-        </w:rPr>
-        <w:t>Taken komende week:</w:t>
+        <w:t>Sitemap aangepast en afgerond</w:t>
+      </w:r>
+    </w:p>
+    <w:p>
+      <w:pPr>
+        <w:pStyle w:val="ListParagraph"/>
+        <w:numPr>
+          <w:ilvl w:val="0"/>
+          <w:numId w:val="1"/>
+        </w:numPr>
+        <w:rPr>
+          <w:sz w:val="24"/>
+          <w:szCs w:val="24"/>
+        </w:rPr>
+      </w:pPr>
+      <w:r>
+        <w:rPr>
+          <w:sz w:val="24"/>
+          <w:szCs w:val="24"/>
+        </w:rPr>
+        <w:t>Navbar wireframe gemaakt</w:t>
+      </w:r>
+    </w:p>
+    <w:p>
+      <w:pPr>
+        <w:pStyle w:val="ListParagraph"/>
+        <w:numPr>
+          <w:ilvl w:val="0"/>
+          <w:numId w:val="1"/>
+        </w:numPr>
+        <w:rPr>
+          <w:sz w:val="24"/>
+          <w:szCs w:val="24"/>
+        </w:rPr>
+      </w:pPr>
+      <w:r>
+        <w:rPr>
+          <w:sz w:val="24"/>
+          <w:szCs w:val="24"/>
+        </w:rPr>
+        <w:t>Homepage wireframe gemaakt</w:t>
+      </w:r>
+    </w:p>
+    <w:p>
+      <w:pPr>
+        <w:rPr>
+          <w:b/>
+          <w:bCs/>
+          <w:sz w:val="24"/>
+          <w:szCs w:val="24"/>
+        </w:rPr>
+      </w:pPr>
+      <w:r>
+        <w:rPr>
+          <w:b/>
+          <w:bCs/>
+          <w:sz w:val="24"/>
+          <w:szCs w:val="24"/>
+        </w:rPr>
+        <w:t>Komende dagen maken:</w:t>
       </w:r>
     </w:p>
     <w:p>
@@ -1388,47 +2097,7 @@
           <w:sz w:val="24"/>
           <w:szCs w:val="24"/>
         </w:rPr>
-        <w:t>Sprint 1 afronden</w:t>
-      </w:r>
-    </w:p>
-    <w:p>
-      <w:pPr>
-        <w:pStyle w:val="ListParagraph"/>
-        <w:numPr>
-          <w:ilvl w:val="0"/>
-          <w:numId w:val="1"/>
-        </w:numPr>
-        <w:rPr>
-          <w:sz w:val="24"/>
-          <w:szCs w:val="24"/>
-        </w:rPr>
-      </w:pPr>
-      <w:r>
-        <w:rPr>
-          <w:sz w:val="24"/>
-          <w:szCs w:val="24"/>
-        </w:rPr>
-        <w:t>Wireframe medewerkers van het bedrijf pagina maken</w:t>
-      </w:r>
-    </w:p>
-    <w:p>
-      <w:pPr>
-        <w:pStyle w:val="ListParagraph"/>
-        <w:numPr>
-          <w:ilvl w:val="0"/>
-          <w:numId w:val="1"/>
-        </w:numPr>
-        <w:rPr>
-          <w:sz w:val="24"/>
-          <w:szCs w:val="24"/>
-        </w:rPr>
-      </w:pPr>
-      <w:r>
-        <w:rPr>
-          <w:sz w:val="24"/>
-          <w:szCs w:val="24"/>
-        </w:rPr>
-        <w:t>Medewerkers van het bedrijf pagina maken</w:t>
+        <w:t>Niet aanwezig</w:t>
       </w:r>
     </w:p>
     <w:p>
@@ -1463,101 +2132,67 @@
           <w:sz w:val="24"/>
           <w:szCs w:val="24"/>
         </w:rPr>
-        <w:t>Sprint 1 afronden</w:t>
-      </w:r>
-    </w:p>
-    <w:p>
-      <w:pPr>
-        <w:pStyle w:val="ListParagraph"/>
-        <w:numPr>
-          <w:ilvl w:val="0"/>
-          <w:numId w:val="1"/>
-        </w:numPr>
-        <w:rPr>
-          <w:sz w:val="24"/>
-          <w:szCs w:val="24"/>
-        </w:rPr>
-      </w:pPr>
-      <w:r>
-        <w:rPr>
-          <w:sz w:val="24"/>
-          <w:szCs w:val="24"/>
-        </w:rPr>
-        <w:t>Wireframe doelstelling/geschiedenis pagina maken</w:t>
-      </w:r>
-    </w:p>
-    <w:p>
-      <w:pPr>
-        <w:pStyle w:val="ListParagraph"/>
-        <w:numPr>
-          <w:ilvl w:val="0"/>
-          <w:numId w:val="1"/>
-        </w:numPr>
-        <w:rPr>
-          <w:sz w:val="24"/>
-          <w:szCs w:val="24"/>
-          <w:lang w:val="en-US"/>
-        </w:rPr>
-      </w:pPr>
-      <w:r>
-        <w:rPr>
-          <w:sz w:val="24"/>
-          <w:szCs w:val="24"/>
-          <w:lang w:val="en-US"/>
-        </w:rPr>
-        <w:t>Wireframe retour policy pagina m</w:t>
-      </w:r>
-      <w:r>
-        <w:rPr>
-          <w:sz w:val="24"/>
-          <w:szCs w:val="24"/>
-          <w:lang w:val="en-US"/>
-        </w:rPr>
-        <w:t>aken</w:t>
-      </w:r>
-    </w:p>
-    <w:p>
-      <w:pPr>
-        <w:pStyle w:val="ListParagraph"/>
-        <w:numPr>
-          <w:ilvl w:val="0"/>
-          <w:numId w:val="1"/>
-        </w:numPr>
-        <w:rPr>
-          <w:sz w:val="24"/>
-          <w:szCs w:val="24"/>
-          <w:lang w:val="en-US"/>
-        </w:rPr>
-      </w:pPr>
-      <w:r>
-        <w:rPr>
-          <w:sz w:val="24"/>
-          <w:szCs w:val="24"/>
-          <w:lang w:val="en-US"/>
-        </w:rPr>
-        <w:t>Doelstelling/geschiedenis pagina maken</w:t>
-      </w:r>
-    </w:p>
-    <w:p>
-      <w:pPr>
-        <w:pStyle w:val="ListParagraph"/>
-        <w:numPr>
-          <w:ilvl w:val="0"/>
-          <w:numId w:val="1"/>
-        </w:numPr>
-        <w:rPr>
-          <w:sz w:val="24"/>
-          <w:szCs w:val="24"/>
-          <w:lang w:val="en-US"/>
-        </w:rPr>
-      </w:pPr>
-      <w:r>
-        <w:rPr>
-          <w:sz w:val="24"/>
-          <w:szCs w:val="24"/>
-          <w:lang w:val="en-US"/>
-        </w:rPr>
-        <w:t>Retour policy pagina maken</w:t>
+        <w:t>Wireframe retour en bestelling afmaken</w:t>
+      </w:r>
+    </w:p>
+    <w:p>
+      <w:pPr>
+        <w:pStyle w:val="ListParagraph"/>
+        <w:numPr>
+          <w:ilvl w:val="0"/>
+          <w:numId w:val="1"/>
+        </w:numPr>
+        <w:rPr>
+          <w:sz w:val="24"/>
+          <w:szCs w:val="24"/>
+        </w:rPr>
+      </w:pPr>
+      <w:r>
+        <w:rPr>
+          <w:sz w:val="24"/>
+          <w:szCs w:val="24"/>
+        </w:rPr>
+        <w:t>Wireframe doelstelling en geschiedenis afmaken</w:t>
+      </w:r>
+    </w:p>
+    <w:p>
+      <w:pPr>
+        <w:pStyle w:val="ListParagraph"/>
+        <w:numPr>
+          <w:ilvl w:val="0"/>
+          <w:numId w:val="1"/>
+        </w:numPr>
+        <w:rPr>
+          <w:sz w:val="24"/>
+          <w:szCs w:val="24"/>
+        </w:rPr>
+      </w:pPr>
+      <w:r>
+        <w:rPr>
+          <w:sz w:val="24"/>
+          <w:szCs w:val="24"/>
+        </w:rPr>
+        <w:t>Pagina retour policy maken</w:t>
+      </w:r>
+    </w:p>
+    <w:p>
+      <w:pPr>
+        <w:pStyle w:val="ListParagraph"/>
+        <w:numPr>
+          <w:ilvl w:val="0"/>
+          <w:numId w:val="1"/>
+        </w:numPr>
+        <w:rPr>
+          <w:sz w:val="24"/>
+          <w:szCs w:val="24"/>
+        </w:rPr>
+      </w:pPr>
+      <w:r>
+        <w:rPr>
+          <w:sz w:val="24"/>
+          <w:szCs w:val="24"/>
+        </w:rPr>
+        <w:t>Pagina doelstelling en geschiedenis maken</w:t>
       </w:r>
     </w:p>
     <w:p>
@@ -1585,92 +2220,36 @@
         <w:rPr>
           <w:sz w:val="24"/>
           <w:szCs w:val="24"/>
-        </w:rPr>
-      </w:pPr>
-      <w:r>
-        <w:rPr>
-          <w:sz w:val="24"/>
-          <w:szCs w:val="24"/>
-        </w:rPr>
-        <w:t>Sprint 1 afronden</w:t>
-      </w:r>
-    </w:p>
-    <w:p>
-      <w:pPr>
-        <w:pStyle w:val="ListParagraph"/>
-        <w:numPr>
-          <w:ilvl w:val="0"/>
-          <w:numId w:val="1"/>
-        </w:numPr>
-        <w:rPr>
-          <w:sz w:val="24"/>
-          <w:szCs w:val="24"/>
-        </w:rPr>
-      </w:pPr>
-      <w:r>
-        <w:rPr>
-          <w:sz w:val="24"/>
-          <w:szCs w:val="24"/>
-        </w:rPr>
-        <w:t>Wireframe navbar maken</w:t>
-      </w:r>
-    </w:p>
-    <w:p>
-      <w:pPr>
-        <w:pStyle w:val="ListParagraph"/>
-        <w:numPr>
-          <w:ilvl w:val="0"/>
-          <w:numId w:val="1"/>
-        </w:numPr>
-        <w:rPr>
-          <w:sz w:val="24"/>
-          <w:szCs w:val="24"/>
-        </w:rPr>
-      </w:pPr>
-      <w:r>
-        <w:rPr>
-          <w:sz w:val="24"/>
-          <w:szCs w:val="24"/>
-        </w:rPr>
-        <w:t>Wireframe homepage maken</w:t>
-      </w:r>
-    </w:p>
-    <w:p>
-      <w:pPr>
-        <w:pStyle w:val="ListParagraph"/>
-        <w:numPr>
-          <w:ilvl w:val="0"/>
-          <w:numId w:val="1"/>
-        </w:numPr>
-        <w:rPr>
-          <w:sz w:val="24"/>
-          <w:szCs w:val="24"/>
-        </w:rPr>
-      </w:pPr>
-      <w:r>
-        <w:rPr>
-          <w:sz w:val="24"/>
-          <w:szCs w:val="24"/>
-        </w:rPr>
-        <w:t>Wireframe eco-vriendelijkheid maken</w:t>
-      </w:r>
-    </w:p>
-    <w:p>
-      <w:pPr>
-        <w:pStyle w:val="ListParagraph"/>
-        <w:numPr>
-          <w:ilvl w:val="0"/>
-          <w:numId w:val="1"/>
-        </w:numPr>
-        <w:rPr>
-          <w:sz w:val="24"/>
-          <w:szCs w:val="24"/>
-        </w:rPr>
-      </w:pPr>
-      <w:r>
-        <w:rPr>
-          <w:sz w:val="24"/>
-          <w:szCs w:val="24"/>
+          <w:lang w:val="en-US"/>
+        </w:rPr>
+      </w:pPr>
+      <w:r>
+        <w:rPr>
+          <w:sz w:val="24"/>
+          <w:szCs w:val="24"/>
+          <w:lang w:val="en-US"/>
+        </w:rPr>
+        <w:t>Eco-vriendelijkheid wireframe</w:t>
+      </w:r>
+    </w:p>
+    <w:p>
+      <w:pPr>
+        <w:pStyle w:val="ListParagraph"/>
+        <w:numPr>
+          <w:ilvl w:val="0"/>
+          <w:numId w:val="1"/>
+        </w:numPr>
+        <w:rPr>
+          <w:sz w:val="24"/>
+          <w:szCs w:val="24"/>
+          <w:lang w:val="en-US"/>
+        </w:rPr>
+      </w:pPr>
+      <w:r>
+        <w:rPr>
+          <w:sz w:val="24"/>
+          <w:szCs w:val="24"/>
+          <w:lang w:val="en-US"/>
         </w:rPr>
         <w:t>Navbar maken</w:t>
       </w:r>
@@ -1685,12 +2264,14 @@
         <w:rPr>
           <w:sz w:val="24"/>
           <w:szCs w:val="24"/>
-        </w:rPr>
-      </w:pPr>
-      <w:r>
-        <w:rPr>
-          <w:sz w:val="24"/>
-          <w:szCs w:val="24"/>
+          <w:lang w:val="en-US"/>
+        </w:rPr>
+      </w:pPr>
+      <w:r>
+        <w:rPr>
+          <w:sz w:val="24"/>
+          <w:szCs w:val="24"/>
+          <w:lang w:val="en-US"/>
         </w:rPr>
         <w:t>Homepage maken</w:t>
       </w:r>
@@ -1705,14 +2286,16 @@
         <w:rPr>
           <w:sz w:val="24"/>
           <w:szCs w:val="24"/>
-        </w:rPr>
-      </w:pPr>
-      <w:r>
-        <w:rPr>
-          <w:sz w:val="24"/>
-          <w:szCs w:val="24"/>
-        </w:rPr>
-        <w:t>Eco-vriendelijkheid pagina maken</w:t>
+          <w:lang w:val="en-US"/>
+        </w:rPr>
+      </w:pPr>
+      <w:r>
+        <w:rPr>
+          <w:sz w:val="24"/>
+          <w:szCs w:val="24"/>
+          <w:lang w:val="en-US"/>
+        </w:rPr>
+        <w:t>Eco-vriendelijkheid maken</w:t>
       </w:r>
     </w:p>
     <w:p>
@@ -1766,7 +2349,7 @@
           <w:sz w:val="24"/>
           <w:szCs w:val="24"/>
         </w:rPr>
-        <w:t>Niks</w:t>
+        <w:t>Niet aanwezig</w:t>
       </w:r>
     </w:p>
     <w:p>
@@ -1801,7 +2384,7 @@
           <w:sz w:val="24"/>
           <w:szCs w:val="24"/>
         </w:rPr>
-        <w:t>Niks</w:t>
+        <w:t>Ontwerpen van wireframe is lastig</w:t>
       </w:r>
     </w:p>
     <w:p>
@@ -1836,7 +2419,27 @@
           <w:sz w:val="24"/>
           <w:szCs w:val="24"/>
         </w:rPr>
-        <w:t>Veel te doen in weinig tijd.</w:t>
+        <w:t>Nog veel te doen en weinig tijd.</w:t>
+      </w:r>
+    </w:p>
+    <w:p>
+      <w:pPr>
+        <w:pStyle w:val="ListParagraph"/>
+        <w:numPr>
+          <w:ilvl w:val="0"/>
+          <w:numId w:val="1"/>
+        </w:numPr>
+        <w:rPr>
+          <w:sz w:val="24"/>
+          <w:szCs w:val="24"/>
+        </w:rPr>
+      </w:pPr>
+      <w:r>
+        <w:rPr>
+          <w:sz w:val="24"/>
+          <w:szCs w:val="24"/>
+        </w:rPr>
+        <w:t>Navbar met 2 dropdown menu’s kan moeilijk zijn</w:t>
       </w:r>
     </w:p>
     <w:sectPr>

</xml_diff>